<commit_message>
apla evala tus titlus tlka
</commit_message>
<xml_diff>
--- a/Project Description v0.1.docx
+++ b/Project Description v0.1.docx
@@ -510,40 +510,11 @@
     <w:p>
       <w:pPr>
         <w:pStyle w:val="BodyText"/>
-        <w:rPr>
-          <w:rFonts w:ascii="Arial" w:hAnsi="Arial" w:cs="Arial"/>
-          <w:b/>
-          <w:sz w:val="20"/>
-        </w:rPr>
-      </w:pPr>
-    </w:p>
-    <w:p>
-      <w:pPr>
-        <w:pStyle w:val="BodyText"/>
-        <w:rPr>
-          <w:rFonts w:ascii="Arial" w:hAnsi="Arial" w:cs="Arial"/>
-          <w:b/>
-          <w:sz w:val="20"/>
-        </w:rPr>
-      </w:pPr>
-    </w:p>
-    <w:p>
-      <w:pPr>
-        <w:pStyle w:val="BodyText"/>
-        <w:rPr>
-          <w:rFonts w:ascii="Arial" w:hAnsi="Arial" w:cs="Arial"/>
-          <w:b/>
-          <w:sz w:val="20"/>
-        </w:rPr>
-      </w:pPr>
-    </w:p>
-    <w:p>
-      <w:pPr>
-        <w:pStyle w:val="BodyText"/>
         <w:spacing w:before="2"/>
         <w:rPr>
           <w:rFonts w:ascii="Arial" w:hAnsi="Arial" w:cs="Arial"/>
           <w:b/>
+          <w:lang w:val="en-US"/>
         </w:rPr>
       </w:pPr>
     </w:p>
@@ -908,7 +879,25 @@
           <w:w w:val="95"/>
           <w:sz w:val="32"/>
         </w:rPr>
-        <w:t xml:space="preserve">Ραφαήλ Κιτρομηλίδης 1095897 </w:t>
+        <w:t xml:space="preserve">Ραφαήλ </w:t>
+      </w:r>
+      <w:proofErr w:type="spellStart"/>
+      <w:r>
+        <w:rPr>
+          <w:rFonts w:ascii="Arial" w:hAnsi="Arial" w:cs="Arial"/>
+          <w:w w:val="95"/>
+          <w:sz w:val="32"/>
+        </w:rPr>
+        <w:t>Κιτρομηλίδης</w:t>
+      </w:r>
+      <w:proofErr w:type="spellEnd"/>
+      <w:r>
+        <w:rPr>
+          <w:rFonts w:ascii="Arial" w:hAnsi="Arial" w:cs="Arial"/>
+          <w:w w:val="95"/>
+          <w:sz w:val="32"/>
+        </w:rPr>
+        <w:t xml:space="preserve"> 1095897 </w:t>
       </w:r>
       <w:hyperlink r:id="rId12" w:history="1">
         <w:r>
@@ -946,12 +935,21 @@
           <w:sz w:val="32"/>
         </w:rPr>
       </w:pPr>
+      <w:proofErr w:type="spellStart"/>
       <w:r>
         <w:rPr>
           <w:rFonts w:ascii="Arial" w:hAnsi="Arial" w:cs="Arial"/>
           <w:sz w:val="32"/>
         </w:rPr>
-        <w:t>Ασωνίτης Σπύρος 1095903</w:t>
+        <w:t>Ασωνίτης</w:t>
+      </w:r>
+      <w:proofErr w:type="spellEnd"/>
+      <w:r>
+        <w:rPr>
+          <w:rFonts w:ascii="Arial" w:hAnsi="Arial" w:cs="Arial"/>
+          <w:sz w:val="32"/>
+        </w:rPr>
+        <w:t xml:space="preserve"> Σπύρος 1095903</w:t>
       </w:r>
     </w:p>
     <w:p>
@@ -1443,39 +1441,7 @@
           <w:sz w:val="28"/>
           <w:szCs w:val="28"/>
         </w:rPr>
-        <w:t>Με την αγορά συνδρομής σε κάποιο γυμναστήριο παρέχεται στον πελάτη μοναδική ψηφιακή κάρτα η οποία</w:t>
-      </w:r>
-      <w:r>
-        <w:rPr>
-          <w:rFonts w:ascii="Arial" w:hAnsi="Arial" w:cs="Arial"/>
-          <w:sz w:val="28"/>
-          <w:szCs w:val="28"/>
-        </w:rPr>
-        <w:t xml:space="preserve"> αποθηκεύεται στην εφαρμογή και</w:t>
-      </w:r>
-      <w:r>
-        <w:rPr>
-          <w:rFonts w:ascii="Arial" w:hAnsi="Arial" w:cs="Arial"/>
-          <w:sz w:val="28"/>
-          <w:szCs w:val="28"/>
-        </w:rPr>
-        <w:t xml:space="preserve"> σαρώνε</w:t>
-      </w:r>
-      <w:r>
-        <w:rPr>
-          <w:rFonts w:ascii="Arial" w:hAnsi="Arial" w:cs="Arial"/>
-          <w:sz w:val="28"/>
-          <w:szCs w:val="28"/>
-        </w:rPr>
-        <w:t>ται</w:t>
-      </w:r>
-      <w:r>
-        <w:rPr>
-          <w:rFonts w:ascii="Arial" w:hAnsi="Arial" w:cs="Arial"/>
-          <w:sz w:val="28"/>
-          <w:szCs w:val="28"/>
-        </w:rPr>
-        <w:t xml:space="preserve"> στην είσοδο.</w:t>
+        <w:t>Με την αγορά συνδρομής σε κάποιο γυμναστήριο παρέχεται στον πελάτη μοναδική ψηφιακή κάρτα η οποία αποθηκεύεται στην εφαρμογή και σαρώνεται στην είσοδο.</w:t>
       </w:r>
     </w:p>
     <w:p>
@@ -1712,6 +1678,7 @@
           <w:szCs w:val="28"/>
         </w:rPr>
       </w:pPr>
+      <w:proofErr w:type="spellStart"/>
       <w:r>
         <w:rPr>
           <w:rFonts w:ascii="Arial" w:hAnsi="Arial" w:cs="Arial"/>
@@ -1723,6 +1690,7 @@
         <w:lastRenderedPageBreak/>
         <w:t>Mockup</w:t>
       </w:r>
+      <w:proofErr w:type="spellEnd"/>
       <w:r>
         <w:rPr>
           <w:rFonts w:ascii="Arial" w:hAnsi="Arial" w:cs="Arial"/>
@@ -1734,15 +1702,27 @@
         </w:rPr>
         <w:t xml:space="preserve"> </w:t>
       </w:r>
-      <w:r>
-        <w:rPr>
-          <w:rFonts w:ascii="Arial" w:hAnsi="Arial" w:cs="Arial"/>
-          <w:b/>
-          <w:sz w:val="28"/>
-          <w:szCs w:val="28"/>
-          <w:u w:val="single"/>
-        </w:rPr>
-        <w:t>Screens:</w:t>
+      <w:proofErr w:type="spellStart"/>
+      <w:r>
+        <w:rPr>
+          <w:rFonts w:ascii="Arial" w:hAnsi="Arial" w:cs="Arial"/>
+          <w:b/>
+          <w:sz w:val="28"/>
+          <w:szCs w:val="28"/>
+          <w:u w:val="single"/>
+        </w:rPr>
+        <w:t>Screens</w:t>
+      </w:r>
+      <w:proofErr w:type="spellEnd"/>
+      <w:r>
+        <w:rPr>
+          <w:rFonts w:ascii="Arial" w:hAnsi="Arial" w:cs="Arial"/>
+          <w:b/>
+          <w:sz w:val="28"/>
+          <w:szCs w:val="28"/>
+          <w:u w:val="single"/>
+        </w:rPr>
+        <w:t>:</w:t>
       </w:r>
       <w:r>
         <w:rPr>
@@ -1906,6 +1886,7 @@
         </w:rPr>
         <w:t xml:space="preserve"> </w:t>
       </w:r>
+      <w:proofErr w:type="spellStart"/>
       <w:r>
         <w:rPr>
           <w:rFonts w:ascii="Arial" w:hAnsi="Arial" w:cs="Arial"/>
@@ -1915,6 +1896,7 @@
         </w:rPr>
         <w:t>Balsamiq</w:t>
       </w:r>
+      <w:proofErr w:type="spellEnd"/>
       <w:r>
         <w:rPr>
           <w:rFonts w:ascii="Arial" w:hAnsi="Arial" w:cs="Arial"/>
@@ -1925,6 +1907,7 @@
         </w:rPr>
         <w:t xml:space="preserve"> </w:t>
       </w:r>
+      <w:proofErr w:type="spellStart"/>
       <w:r>
         <w:rPr>
           <w:rFonts w:ascii="Arial" w:hAnsi="Arial" w:cs="Arial"/>
@@ -1934,6 +1917,7 @@
         </w:rPr>
         <w:t>Wireframes</w:t>
       </w:r>
+      <w:proofErr w:type="spellEnd"/>
     </w:p>
     <w:p>
       <w:pPr>
@@ -2147,6 +2131,7 @@
           <w:sz w:val="20"/>
         </w:rPr>
       </w:pPr>
+      <w:proofErr w:type="spellStart"/>
       <w:r>
         <w:rPr>
           <w:rFonts w:ascii="Arial" w:hAnsi="Arial" w:cs="Arial"/>
@@ -2159,6 +2144,7 @@
         <w:lastRenderedPageBreak/>
         <w:t>Sign</w:t>
       </w:r>
+      <w:proofErr w:type="spellEnd"/>
       <w:r>
         <w:rPr>
           <w:rFonts w:ascii="Arial" w:hAnsi="Arial" w:cs="Arial"/>
@@ -2170,6 +2156,7 @@
         </w:rPr>
         <w:t xml:space="preserve"> </w:t>
       </w:r>
+      <w:proofErr w:type="spellStart"/>
       <w:r>
         <w:rPr>
           <w:rFonts w:ascii="Arial" w:hAnsi="Arial" w:cs="Arial"/>
@@ -2179,7 +2166,19 @@
           <w:szCs w:val="28"/>
           <w:u w:val="single"/>
         </w:rPr>
-        <w:t>Up:</w:t>
+        <w:t>Up</w:t>
+      </w:r>
+      <w:proofErr w:type="spellEnd"/>
+      <w:r>
+        <w:rPr>
+          <w:rFonts w:ascii="Arial" w:hAnsi="Arial" w:cs="Arial"/>
+          <w:b/>
+          <w:spacing w:val="-1"/>
+          <w:sz w:val="28"/>
+          <w:szCs w:val="28"/>
+          <w:u w:val="single"/>
+        </w:rPr>
+        <w:t>:</w:t>
       </w:r>
       <w:r>
         <w:rPr>
@@ -2306,15 +2305,27 @@
         </w:rPr>
         <w:t xml:space="preserve"> </w:t>
       </w:r>
-      <w:r>
-        <w:rPr>
-          <w:rFonts w:ascii="Arial" w:hAnsi="Arial" w:cs="Arial"/>
-          <w:b/>
-          <w:sz w:val="28"/>
-          <w:szCs w:val="28"/>
-          <w:u w:val="single"/>
-        </w:rPr>
-        <w:t>Profile:</w:t>
+      <w:proofErr w:type="spellStart"/>
+      <w:r>
+        <w:rPr>
+          <w:rFonts w:ascii="Arial" w:hAnsi="Arial" w:cs="Arial"/>
+          <w:b/>
+          <w:sz w:val="28"/>
+          <w:szCs w:val="28"/>
+          <w:u w:val="single"/>
+        </w:rPr>
+        <w:t>Profile</w:t>
+      </w:r>
+      <w:proofErr w:type="spellEnd"/>
+      <w:r>
+        <w:rPr>
+          <w:rFonts w:ascii="Arial" w:hAnsi="Arial" w:cs="Arial"/>
+          <w:b/>
+          <w:sz w:val="28"/>
+          <w:szCs w:val="28"/>
+          <w:u w:val="single"/>
+        </w:rPr>
+        <w:t>:</w:t>
       </w:r>
       <w:r>
         <w:rPr>
@@ -2493,7 +2504,51 @@
           <w:szCs w:val="28"/>
           <w:u w:val="single"/>
         </w:rPr>
-        <w:t xml:space="preserve"> Home Screen:</w:t>
+        <w:t xml:space="preserve"> </w:t>
+      </w:r>
+      <w:proofErr w:type="spellStart"/>
+      <w:r>
+        <w:rPr>
+          <w:rFonts w:ascii="Arial" w:hAnsi="Arial" w:cs="Arial"/>
+          <w:b/>
+          <w:sz w:val="28"/>
+          <w:szCs w:val="28"/>
+          <w:u w:val="single"/>
+        </w:rPr>
+        <w:t>Home</w:t>
+      </w:r>
+      <w:proofErr w:type="spellEnd"/>
+      <w:r>
+        <w:rPr>
+          <w:rFonts w:ascii="Arial" w:hAnsi="Arial" w:cs="Arial"/>
+          <w:b/>
+          <w:sz w:val="28"/>
+          <w:szCs w:val="28"/>
+          <w:u w:val="single"/>
+        </w:rPr>
+        <w:t xml:space="preserve"> </w:t>
+      </w:r>
+      <w:proofErr w:type="spellStart"/>
+      <w:r>
+        <w:rPr>
+          <w:rFonts w:ascii="Arial" w:hAnsi="Arial" w:cs="Arial"/>
+          <w:b/>
+          <w:sz w:val="28"/>
+          <w:szCs w:val="28"/>
+          <w:u w:val="single"/>
+        </w:rPr>
+        <w:t>Screen</w:t>
+      </w:r>
+      <w:proofErr w:type="spellEnd"/>
+      <w:r>
+        <w:rPr>
+          <w:rFonts w:ascii="Arial" w:hAnsi="Arial" w:cs="Arial"/>
+          <w:b/>
+          <w:sz w:val="28"/>
+          <w:szCs w:val="28"/>
+          <w:u w:val="single"/>
+        </w:rPr>
+        <w:t>:</w:t>
       </w:r>
       <w:r>
         <w:rPr>
@@ -2662,23 +2717,7 @@
           <w:sz w:val="28"/>
           <w:szCs w:val="28"/>
         </w:rPr>
-        <w:t xml:space="preserve">Μετά από την </w:t>
-      </w:r>
-      <w:r>
-        <w:rPr>
-          <w:rFonts w:ascii="Arial" w:hAnsi="Arial" w:cs="Arial"/>
-          <w:sz w:val="28"/>
-          <w:szCs w:val="28"/>
-        </w:rPr>
-        <w:t>επιλογή</w:t>
-      </w:r>
-      <w:r>
-        <w:rPr>
-          <w:rFonts w:ascii="Arial" w:hAnsi="Arial" w:cs="Arial"/>
-          <w:sz w:val="28"/>
-          <w:szCs w:val="28"/>
-        </w:rPr>
-        <w:t xml:space="preserve"> </w:t>
+        <w:t xml:space="preserve">Μετά από την επιλογή </w:t>
       </w:r>
       <w:r>
         <w:rPr>
@@ -2862,6 +2901,7 @@
         </w:rPr>
         <w:t xml:space="preserve"> </w:t>
       </w:r>
+      <w:proofErr w:type="spellStart"/>
       <w:r>
         <w:rPr>
           <w:rFonts w:ascii="Arial" w:hAnsi="Arial" w:cs="Arial"/>
@@ -2872,6 +2912,7 @@
         </w:rPr>
         <w:t>Prices</w:t>
       </w:r>
+      <w:proofErr w:type="spellEnd"/>
       <w:r>
         <w:rPr>
           <w:rFonts w:ascii="Arial" w:hAnsi="Arial" w:cs="Arial"/>
@@ -3028,6 +3069,7 @@
           <w:szCs w:val="28"/>
         </w:rPr>
       </w:pPr>
+      <w:proofErr w:type="spellStart"/>
       <w:r>
         <w:rPr>
           <w:rFonts w:ascii="Arial" w:hAnsi="Arial" w:cs="Arial"/>
@@ -3037,7 +3079,19 @@
           <w:szCs w:val="28"/>
           <w:u w:val="single"/>
         </w:rPr>
-        <w:t>Favorites:</w:t>
+        <w:t>Favorites</w:t>
+      </w:r>
+      <w:proofErr w:type="spellEnd"/>
+      <w:r>
+        <w:rPr>
+          <w:rFonts w:ascii="Arial" w:hAnsi="Arial" w:cs="Arial"/>
+          <w:b/>
+          <w:spacing w:val="-1"/>
+          <w:sz w:val="28"/>
+          <w:szCs w:val="28"/>
+          <w:u w:val="single"/>
+        </w:rPr>
+        <w:t>:</w:t>
       </w:r>
       <w:r>
         <w:rPr>
@@ -3550,7 +3604,6 @@
           <w:sz w:val="24"/>
           <w:szCs w:val="24"/>
           <w:u w:val="single"/>
-          <w:lang w:val="en-US"/>
         </w:rPr>
         <w:t xml:space="preserve"> </w:t>
       </w:r>
@@ -3570,21 +3623,18 @@
         <w:jc w:val="center"/>
         <w:rPr>
           <w:rFonts w:ascii="Arial" w:hAnsi="Arial" w:cs="Arial"/>
-          <w:lang w:val="en-US"/>
-        </w:rPr>
-      </w:pPr>
-    </w:p>
-    <w:p>
-      <w:pPr>
-        <w:rPr>
-          <w:rFonts w:ascii="Arial" w:hAnsi="Arial" w:cs="Arial"/>
-          <w:lang w:val="en-US"/>
-        </w:rPr>
-      </w:pPr>
-      <w:r>
-        <w:rPr>
-          <w:rFonts w:ascii="Arial" w:hAnsi="Arial" w:cs="Arial"/>
-          <w:lang w:val="en-US"/>
+        </w:rPr>
+      </w:pPr>
+    </w:p>
+    <w:p>
+      <w:pPr>
+        <w:rPr>
+          <w:rFonts w:ascii="Arial" w:hAnsi="Arial" w:cs="Arial"/>
+        </w:rPr>
+      </w:pPr>
+      <w:r>
+        <w:rPr>
+          <w:rFonts w:ascii="Arial" w:hAnsi="Arial" w:cs="Arial"/>
         </w:rPr>
         <w:br w:type="page"/>
       </w:r>
@@ -3594,7 +3644,6 @@
         <w:jc w:val="center"/>
         <w:rPr>
           <w:rFonts w:ascii="Arial" w:hAnsi="Arial" w:cs="Arial"/>
-          <w:lang w:val="en-US"/>
         </w:rPr>
         <w:sectPr>
           <w:pgSz w:w="11910" w:h="16840"/>
@@ -3613,6 +3662,7 @@
           <w:szCs w:val="28"/>
         </w:rPr>
       </w:pPr>
+      <w:proofErr w:type="spellStart"/>
       <w:r>
         <w:rPr>
           <w:rFonts w:ascii="Arial" w:hAnsi="Arial" w:cs="Arial"/>
@@ -3624,6 +3674,7 @@
         <w:lastRenderedPageBreak/>
         <w:t>Company’s</w:t>
       </w:r>
+      <w:proofErr w:type="spellEnd"/>
       <w:r>
         <w:rPr>
           <w:rFonts w:ascii="Arial" w:hAnsi="Arial" w:cs="Arial"/>
@@ -3635,15 +3686,27 @@
         </w:rPr>
         <w:t xml:space="preserve"> </w:t>
       </w:r>
-      <w:r>
-        <w:rPr>
-          <w:rFonts w:ascii="Arial" w:hAnsi="Arial" w:cs="Arial"/>
-          <w:b/>
-          <w:sz w:val="28"/>
-          <w:szCs w:val="28"/>
-          <w:u w:val="single"/>
-        </w:rPr>
-        <w:t>Profile:</w:t>
+      <w:proofErr w:type="spellStart"/>
+      <w:r>
+        <w:rPr>
+          <w:rFonts w:ascii="Arial" w:hAnsi="Arial" w:cs="Arial"/>
+          <w:b/>
+          <w:sz w:val="28"/>
+          <w:szCs w:val="28"/>
+          <w:u w:val="single"/>
+        </w:rPr>
+        <w:t>Profile</w:t>
+      </w:r>
+      <w:proofErr w:type="spellEnd"/>
+      <w:r>
+        <w:rPr>
+          <w:rFonts w:ascii="Arial" w:hAnsi="Arial" w:cs="Arial"/>
+          <w:b/>
+          <w:sz w:val="28"/>
+          <w:szCs w:val="28"/>
+          <w:u w:val="single"/>
+        </w:rPr>
+        <w:t>:</w:t>
       </w:r>
       <w:r>
         <w:rPr>
@@ -3776,6 +3839,7 @@
           <w:szCs w:val="28"/>
         </w:rPr>
       </w:pPr>
+      <w:proofErr w:type="spellStart"/>
       <w:r>
         <w:rPr>
           <w:rFonts w:ascii="Arial" w:hAnsi="Arial" w:cs="Arial"/>
@@ -3788,6 +3852,7 @@
         <w:lastRenderedPageBreak/>
         <w:t>Company’s</w:t>
       </w:r>
+      <w:proofErr w:type="spellEnd"/>
       <w:r>
         <w:rPr>
           <w:rFonts w:ascii="Arial" w:hAnsi="Arial" w:cs="Arial"/>
@@ -3800,6 +3865,7 @@
         </w:rPr>
         <w:t xml:space="preserve"> </w:t>
       </w:r>
+      <w:proofErr w:type="spellStart"/>
       <w:r>
         <w:rPr>
           <w:rFonts w:ascii="Arial" w:hAnsi="Arial" w:cs="Arial"/>
@@ -3811,6 +3877,7 @@
         </w:rPr>
         <w:t>Home</w:t>
       </w:r>
+      <w:proofErr w:type="spellEnd"/>
       <w:r>
         <w:rPr>
           <w:rFonts w:ascii="Arial" w:hAnsi="Arial" w:cs="Arial"/>
@@ -3823,6 +3890,7 @@
         </w:rPr>
         <w:t xml:space="preserve"> </w:t>
       </w:r>
+      <w:proofErr w:type="spellStart"/>
       <w:r>
         <w:rPr>
           <w:rFonts w:ascii="Arial" w:hAnsi="Arial" w:cs="Arial"/>
@@ -3834,6 +3902,7 @@
         </w:rPr>
         <w:t>Screen</w:t>
       </w:r>
+      <w:proofErr w:type="spellEnd"/>
       <w:r>
         <w:rPr>
           <w:rFonts w:ascii="Arial" w:hAnsi="Arial" w:cs="Arial"/>
@@ -4195,6 +4264,7 @@
         </w:rPr>
         <w:t xml:space="preserve"> </w:t>
       </w:r>
+      <w:proofErr w:type="spellStart"/>
       <w:r>
         <w:rPr>
           <w:rFonts w:ascii="Arial" w:hAnsi="Arial" w:cs="Arial"/>
@@ -4204,7 +4274,19 @@
           <w:szCs w:val="28"/>
           <w:u w:val="single"/>
         </w:rPr>
-        <w:t>History:</w:t>
+        <w:t>History</w:t>
+      </w:r>
+      <w:proofErr w:type="spellEnd"/>
+      <w:r>
+        <w:rPr>
+          <w:rFonts w:ascii="Arial" w:hAnsi="Arial" w:cs="Arial"/>
+          <w:b/>
+          <w:spacing w:val="-1"/>
+          <w:sz w:val="28"/>
+          <w:szCs w:val="28"/>
+          <w:u w:val="single"/>
+        </w:rPr>
+        <w:t>:</w:t>
       </w:r>
       <w:r>
         <w:rPr>
@@ -5091,6 +5173,7 @@
   <w:style w:type="character" w:default="1" w:styleId="DefaultParagraphFont">
     <w:name w:val="Default Paragraph Font"/>
     <w:uiPriority w:val="1"/>
+    <w:semiHidden/>
     <w:unhideWhenUsed/>
   </w:style>
   <w:style w:type="table" w:default="1" w:styleId="TableNormal">

</xml_diff>

<commit_message>
use cases je mikropramata sto description
</commit_message>
<xml_diff>
--- a/Project Description v0.1.docx
+++ b/Project Description v0.1.docx
@@ -514,7 +514,6 @@
         <w:rPr>
           <w:rFonts w:ascii="Arial" w:hAnsi="Arial" w:cs="Arial"/>
           <w:b/>
-          <w:lang w:val="en-US"/>
         </w:rPr>
       </w:pPr>
     </w:p>
@@ -1617,7 +1616,23 @@
           <w:sz w:val="28"/>
           <w:szCs w:val="28"/>
         </w:rPr>
-        <w:t xml:space="preserve"> που έχει ο κάθε πελάτης </w:t>
+        <w:t xml:space="preserve"> που έχει ο κάθε πελάτης</w:t>
+      </w:r>
+      <w:r>
+        <w:rPr>
+          <w:rFonts w:ascii="Arial" w:hAnsi="Arial" w:cs="Arial"/>
+          <w:sz w:val="28"/>
+          <w:szCs w:val="28"/>
+        </w:rPr>
+        <w:t>, το ιστορικό πωλήσεων</w:t>
+      </w:r>
+      <w:r>
+        <w:rPr>
+          <w:rFonts w:ascii="Arial" w:hAnsi="Arial" w:cs="Arial"/>
+          <w:sz w:val="28"/>
+          <w:szCs w:val="28"/>
+        </w:rPr>
+        <w:t xml:space="preserve"> </w:t>
       </w:r>
       <w:r>
         <w:rPr>

</xml_diff>